<commit_message>
added spanish and basque, other updates
</commit_message>
<xml_diff>
--- a/house_rules/rules_english.docx
+++ b/house_rules/rules_english.docx
@@ -149,8 +149,32 @@
       <w:pPr>
         <w:pStyle w:val="Subtitle"/>
       </w:pPr>
-      <w:r>
-        <w:t>If you have any questions please contact the owners on: </w:t>
+    </w:p>
+    <w:p>
+      <w:pPr>
+        <w:pStyle w:val="Subtitle"/>
+      </w:pPr>
+    </w:p>
+    <w:p>
+      <w:pPr>
+        <w:pStyle w:val="Subtitle"/>
+      </w:pPr>
+    </w:p>
+    <w:p>
+      <w:pPr>
+        <w:pStyle w:val="Subtitle"/>
+      </w:pPr>
+    </w:p>
+    <w:p>
+      <w:pPr>
+        <w:pStyle w:val="Subtitle"/>
+      </w:pPr>
+      <w:r>
+        <w:lastRenderedPageBreak/>
+        <w:t>Please inform Alan and Jen, immediately if there are any problems at</w:t>
+      </w:r>
+      <w:r>
+        <w:t>: </w:t>
       </w:r>
     </w:p>
     <w:p>
@@ -180,7 +204,10 @@
         <w:pStyle w:val="Subtitle"/>
       </w:pPr>
       <w:r>
-        <w:t>If it's urgent contact our agent Oscar on</w:t>
+        <w:t>Or</w:t>
+      </w:r>
+      <w:r>
+        <w:t xml:space="preserve"> our agent Oscar on</w:t>
       </w:r>
       <w:r>
         <w:t>:</w:t>
@@ -191,6 +218,7 @@
         <w:t>+34 610 79 37 48</w:t>
       </w:r>
     </w:p>
+    <w:p/>
     <w:tbl>
       <w:tblPr>
         <w:tblStyle w:val="TableGrid"/>
@@ -211,7 +239,6 @@
               <w:rPr>
                 <w:noProof/>
               </w:rPr>
-              <w:lastRenderedPageBreak/>
               <w:drawing>
                 <wp:anchor distT="0" distB="0" distL="114300" distR="114300" simplePos="0" relativeHeight="251669504" behindDoc="1" locked="0" layoutInCell="1" allowOverlap="1" wp14:anchorId="179A7EC5" wp14:editId="3225616B">
                   <wp:simplePos x="0" y="0"/>
@@ -494,10 +521,7 @@
           <w:p/>
           <w:p>
             <w:r>
-              <w:t>Empty the dehumidifier’s water tank regularly</w:t>
-            </w:r>
-            <w:r>
-              <w:t>.</w:t>
+              <w:t>Empty the dehumidifier’s water tank regularly.</w:t>
             </w:r>
           </w:p>
         </w:tc>

</xml_diff>

<commit_message>
typo in english rules
</commit_message>
<xml_diff>
--- a/house_rules/rules_english.docx
+++ b/house_rules/rules_english.docx
@@ -128,7 +128,7 @@
     </w:p>
     <w:p>
       <w:r>
-        <w:t>Our neighbours include families with children, as well as elderly people, so please do not to make loud or disturbing noises, especially after 10.30 pm.  Barbeques and parties are forbidden.</w:t>
+        <w:t>Our neighbours include families with children, as well as elderly people, so please do not make loud or disturbing noises, especially after 10.30 pm.  Barbeques and parties are forbidden.</w:t>
       </w:r>
     </w:p>
     <w:p>
@@ -286,7 +286,7 @@
           <w:noProof/>
         </w:rPr>
         <w:drawing>
-          <wp:anchor distT="0" distB="0" distL="114300" distR="114300" simplePos="0" relativeHeight="251658240" behindDoc="0" locked="0" layoutInCell="1" allowOverlap="1" wp14:anchorId="2596F2F2" wp14:editId="0928708F">
+          <wp:anchor distT="0" distB="0" distL="114300" distR="114300" simplePos="0" relativeHeight="251658240" behindDoc="0" locked="0" layoutInCell="1" allowOverlap="1" wp14:anchorId="2596F2F2" wp14:editId="42E2B7DD">
             <wp:simplePos x="0" y="0"/>
             <wp:positionH relativeFrom="margin">
               <wp:align>left</wp:align>
@@ -353,7 +353,7 @@
           <w:noProof/>
         </w:rPr>
         <w:drawing>
-          <wp:anchor distT="0" distB="0" distL="114300" distR="114300" simplePos="0" relativeHeight="251660288" behindDoc="0" locked="0" layoutInCell="1" allowOverlap="1" wp14:anchorId="10B407BC" wp14:editId="6280FAF5">
+          <wp:anchor distT="0" distB="0" distL="114300" distR="114300" simplePos="0" relativeHeight="251660288" behindDoc="0" locked="0" layoutInCell="1" allowOverlap="1" wp14:anchorId="10B407BC" wp14:editId="108E6C70">
             <wp:simplePos x="0" y="0"/>
             <wp:positionH relativeFrom="margin">
               <wp:align>left</wp:align>

</xml_diff>